<commit_message>
IMP: new files and examples
</commit_message>
<xml_diff>
--- a/VariaMos web documentation/Create a new VariaMos model.docx
+++ b/VariaMos web documentation/Create a new VariaMos model.docx
@@ -21,7 +21,7 @@
           <w:highlight w:val="white"/>
           <w:rtl w:val="0"/>
         </w:rPr>
-        <w:t xml:space="preserve">Create a new VariaMos model</w:t>
+        <w:t xml:space="preserve"> Create a new VariaMos model</w:t>
       </w:r>
     </w:p>
     <w:p>
@@ -792,12 +792,12 @@
             <w:r>
               <w:rPr>
                 <w:rFonts w:ascii="Consolas" w:cs="Consolas" w:eastAsia="Consolas" w:hAnsi="Consolas"/>
-                <w:color w:val="b5cea8"/>
-                <w:sz w:val="21"/>
-                <w:szCs w:val="21"/>
-                <w:rtl w:val="0"/>
-              </w:rPr>
-              <w:t xml:space="preserve">0</w:t>
+                <w:color w:val="ce9178"/>
+                <w:sz w:val="21"/>
+                <w:szCs w:val="21"/>
+                <w:rtl w:val="0"/>
+              </w:rPr>
+              <w:t xml:space="preserve">"m_type"</w:t>
             </w:r>
             <w:r>
               <w:rPr>
@@ -884,12 +884,12 @@
             <w:r>
               <w:rPr>
                 <w:rFonts w:ascii="Consolas" w:cs="Consolas" w:eastAsia="Consolas" w:hAnsi="Consolas"/>
-                <w:color w:val="b5cea8"/>
-                <w:sz w:val="21"/>
-                <w:szCs w:val="21"/>
-                <w:rtl w:val="0"/>
-              </w:rPr>
-              <w:t xml:space="preserve">1</w:t>
+                <w:color w:val="ce9178"/>
+                <w:sz w:val="21"/>
+                <w:szCs w:val="21"/>
+                <w:rtl w:val="0"/>
+              </w:rPr>
+              <w:t xml:space="preserve">"m_elements"</w:t>
             </w:r>
             <w:r>
               <w:rPr>
@@ -976,12 +976,12 @@
             <w:r>
               <w:rPr>
                 <w:rFonts w:ascii="Consolas" w:cs="Consolas" w:eastAsia="Consolas" w:hAnsi="Consolas"/>
-                <w:color w:val="b5cea8"/>
-                <w:sz w:val="21"/>
-                <w:szCs w:val="21"/>
-                <w:rtl w:val="0"/>
-              </w:rPr>
-              <w:t xml:space="preserve">2</w:t>
+                <w:color w:val="ce9178"/>
+                <w:sz w:val="21"/>
+                <w:szCs w:val="21"/>
+                <w:rtl w:val="0"/>
+              </w:rPr>
+              <w:t xml:space="preserve">"m_attributes"</w:t>
             </w:r>
             <w:r>
               <w:rPr>
@@ -1068,12 +1068,12 @@
             <w:r>
               <w:rPr>
                 <w:rFonts w:ascii="Consolas" w:cs="Consolas" w:eastAsia="Consolas" w:hAnsi="Consolas"/>
-                <w:color w:val="b5cea8"/>
-                <w:sz w:val="21"/>
-                <w:szCs w:val="21"/>
-                <w:rtl w:val="0"/>
-              </w:rPr>
-              <w:t xml:space="preserve">3</w:t>
+                <w:color w:val="ce9178"/>
+                <w:sz w:val="21"/>
+                <w:szCs w:val="21"/>
+                <w:rtl w:val="0"/>
+              </w:rPr>
+              <w:t xml:space="preserve">"m_relations"</w:t>
             </w:r>
             <w:r>
               <w:rPr>
@@ -1160,12 +1160,12 @@
             <w:r>
               <w:rPr>
                 <w:rFonts w:ascii="Consolas" w:cs="Consolas" w:eastAsia="Consolas" w:hAnsi="Consolas"/>
-                <w:color w:val="b5cea8"/>
-                <w:sz w:val="21"/>
-                <w:szCs w:val="21"/>
-                <w:rtl w:val="0"/>
-              </w:rPr>
-              <w:t xml:space="preserve">4</w:t>
+                <w:color w:val="ce9178"/>
+                <w:sz w:val="21"/>
+                <w:szCs w:val="21"/>
+                <w:rtl w:val="0"/>
+              </w:rPr>
+              <w:t xml:space="preserve">"m_properties_styles"</w:t>
             </w:r>
             <w:r>
               <w:rPr>
@@ -1252,12 +1252,12 @@
             <w:r>
               <w:rPr>
                 <w:rFonts w:ascii="Consolas" w:cs="Consolas" w:eastAsia="Consolas" w:hAnsi="Consolas"/>
-                <w:color w:val="b5cea8"/>
-                <w:sz w:val="21"/>
-                <w:szCs w:val="21"/>
-                <w:rtl w:val="0"/>
-              </w:rPr>
-              <w:t xml:space="preserve">5</w:t>
+                <w:color w:val="ce9178"/>
+                <w:sz w:val="21"/>
+                <w:szCs w:val="21"/>
+                <w:rtl w:val="0"/>
+              </w:rPr>
+              <w:t xml:space="preserve">"m_labels"</w:t>
             </w:r>
             <w:r>
               <w:rPr>
@@ -1344,12 +1344,12 @@
             <w:r>
               <w:rPr>
                 <w:rFonts w:ascii="Consolas" w:cs="Consolas" w:eastAsia="Consolas" w:hAnsi="Consolas"/>
-                <w:color w:val="b5cea8"/>
-                <w:sz w:val="21"/>
-                <w:szCs w:val="21"/>
-                <w:rtl w:val="0"/>
-              </w:rPr>
-              <w:t xml:space="preserve">6</w:t>
+                <w:color w:val="ce9178"/>
+                <w:sz w:val="21"/>
+                <w:szCs w:val="21"/>
+                <w:rtl w:val="0"/>
+              </w:rPr>
+              <w:t xml:space="preserve">"m_clon_cells"</w:t>
             </w:r>
             <w:r>
               <w:rPr>
@@ -1436,12 +1436,12 @@
             <w:r>
               <w:rPr>
                 <w:rFonts w:ascii="Consolas" w:cs="Consolas" w:eastAsia="Consolas" w:hAnsi="Consolas"/>
-                <w:color w:val="b5cea8"/>
-                <w:sz w:val="21"/>
-                <w:szCs w:val="21"/>
-                <w:rtl w:val="0"/>
-              </w:rPr>
-              <w:t xml:space="preserve">7</w:t>
+                <w:color w:val="ce9178"/>
+                <w:sz w:val="21"/>
+                <w:szCs w:val="21"/>
+                <w:rtl w:val="0"/>
+              </w:rPr>
+              <w:t xml:space="preserve">"m_constraints_ic"</w:t>
             </w:r>
             <w:r>
               <w:rPr>
@@ -1528,12 +1528,12 @@
             <w:r>
               <w:rPr>
                 <w:rFonts w:ascii="Consolas" w:cs="Consolas" w:eastAsia="Consolas" w:hAnsi="Consolas"/>
-                <w:color w:val="b5cea8"/>
-                <w:sz w:val="21"/>
-                <w:szCs w:val="21"/>
-                <w:rtl w:val="0"/>
-              </w:rPr>
-              <w:t xml:space="preserve">8</w:t>
+                <w:color w:val="ce9178"/>
+                <w:sz w:val="21"/>
+                <w:szCs w:val="21"/>
+                <w:rtl w:val="0"/>
+              </w:rPr>
+              <w:t xml:space="preserve">"m_overlay"</w:t>
             </w:r>
             <w:r>
               <w:rPr>
@@ -4992,117 +4992,7 @@
                 <w:szCs w:val="21"/>
                 <w:rtl w:val="0"/>
               </w:rPr>
-              <w:t xml:space="preserve">], </w:t>
-            </w:r>
-            <w:r>
-              <w:rPr>
-                <w:rFonts w:ascii="Consolas" w:cs="Consolas" w:eastAsia="Consolas" w:hAnsi="Consolas"/>
-                <w:color w:val="9cdcfe"/>
-                <w:sz w:val="21"/>
-                <w:szCs w:val="21"/>
-                <w:rtl w:val="0"/>
-              </w:rPr>
-              <w:t xml:space="preserve">shown_Elements:</w:t>
-            </w:r>
-            <w:r>
-              <w:rPr>
-                <w:rFonts w:ascii="Consolas" w:cs="Consolas" w:eastAsia="Consolas" w:hAnsi="Consolas"/>
-                <w:color w:val="d4d4d4"/>
-                <w:sz w:val="21"/>
-                <w:szCs w:val="21"/>
-                <w:rtl w:val="0"/>
-              </w:rPr>
-              <w:t xml:space="preserve">[</w:t>
-            </w:r>
-            <w:r>
-              <w:rPr>
-                <w:rFonts w:ascii="Consolas" w:cs="Consolas" w:eastAsia="Consolas" w:hAnsi="Consolas"/>
-                <w:color w:val="ce9178"/>
-                <w:sz w:val="21"/>
-                <w:szCs w:val="21"/>
-                <w:rtl w:val="0"/>
-              </w:rPr>
-              <w:t xml:space="preserve">"root"</w:t>
-            </w:r>
-            <w:r>
-              <w:rPr>
-                <w:rFonts w:ascii="Consolas" w:cs="Consolas" w:eastAsia="Consolas" w:hAnsi="Consolas"/>
-                <w:color w:val="d4d4d4"/>
-                <w:sz w:val="21"/>
-                <w:szCs w:val="21"/>
-                <w:rtl w:val="0"/>
-              </w:rPr>
-              <w:t xml:space="preserve">, </w:t>
-            </w:r>
-            <w:r>
-              <w:rPr>
-                <w:rFonts w:ascii="Consolas" w:cs="Consolas" w:eastAsia="Consolas" w:hAnsi="Consolas"/>
-                <w:color w:val="ce9178"/>
-                <w:sz w:val="21"/>
-                <w:szCs w:val="21"/>
-                <w:rtl w:val="0"/>
-              </w:rPr>
-              <w:t xml:space="preserve">"abstract"</w:t>
-            </w:r>
-            <w:r>
-              <w:rPr>
-                <w:rFonts w:ascii="Consolas" w:cs="Consolas" w:eastAsia="Consolas" w:hAnsi="Consolas"/>
-                <w:color w:val="d4d4d4"/>
-                <w:sz w:val="21"/>
-                <w:szCs w:val="21"/>
-                <w:rtl w:val="0"/>
-              </w:rPr>
-              <w:t xml:space="preserve">, </w:t>
-            </w:r>
-            <w:r>
-              <w:rPr>
-                <w:rFonts w:ascii="Consolas" w:cs="Consolas" w:eastAsia="Consolas" w:hAnsi="Consolas"/>
-                <w:color w:val="ce9178"/>
-                <w:sz w:val="21"/>
-                <w:szCs w:val="21"/>
-                <w:rtl w:val="0"/>
-              </w:rPr>
-              <w:t xml:space="preserve">"concrete"</w:t>
-            </w:r>
-            <w:r>
-              <w:rPr>
-                <w:rFonts w:ascii="Consolas" w:cs="Consolas" w:eastAsia="Consolas" w:hAnsi="Consolas"/>
-                <w:color w:val="d4d4d4"/>
-                <w:sz w:val="21"/>
-                <w:szCs w:val="21"/>
-                <w:rtl w:val="0"/>
-              </w:rPr>
-              <w:t xml:space="preserve">], </w:t>
-            </w:r>
-            <w:r>
-              <w:rPr>
-                <w:rFonts w:ascii="Consolas" w:cs="Consolas" w:eastAsia="Consolas" w:hAnsi="Consolas"/>
-                <w:color w:val="9cdcfe"/>
-                <w:sz w:val="21"/>
-                <w:szCs w:val="21"/>
-                <w:rtl w:val="0"/>
-              </w:rPr>
-              <w:t xml:space="preserve">checkbox_enable:</w:t>
-            </w:r>
-            <w:r>
-              <w:rPr>
-                <w:rFonts w:ascii="Consolas" w:cs="Consolas" w:eastAsia="Consolas" w:hAnsi="Consolas"/>
-                <w:color w:val="569cd6"/>
-                <w:sz w:val="21"/>
-                <w:szCs w:val="21"/>
-                <w:rtl w:val="0"/>
-              </w:rPr>
-              <w:t xml:space="preserve">true</w:t>
-            </w:r>
-            <w:r>
-              <w:rPr>
-                <w:rFonts w:ascii="Consolas" w:cs="Consolas" w:eastAsia="Consolas" w:hAnsi="Consolas"/>
-                <w:color w:val="d4d4d4"/>
-                <w:sz w:val="21"/>
-                <w:szCs w:val="21"/>
-                <w:rtl w:val="0"/>
-              </w:rPr>
-              <w:t xml:space="preserve">};</w:t>
+              <w:t xml:space="preserve">]};</w:t>
             </w:r>
           </w:p>
           <w:p>
@@ -5236,97 +5126,7 @@
                 <w:szCs w:val="21"/>
                 <w:rtl w:val="0"/>
               </w:rPr>
-              <w:t xml:space="preserve">], </w:t>
-            </w:r>
-            <w:r>
-              <w:rPr>
-                <w:rFonts w:ascii="Consolas" w:cs="Consolas" w:eastAsia="Consolas" w:hAnsi="Consolas"/>
-                <w:color w:val="9cdcfe"/>
-                <w:sz w:val="21"/>
-                <w:szCs w:val="21"/>
-                <w:rtl w:val="0"/>
-              </w:rPr>
-              <w:t xml:space="preserve">shown_Elements:</w:t>
-            </w:r>
-            <w:r>
-              <w:rPr>
-                <w:rFonts w:ascii="Consolas" w:cs="Consolas" w:eastAsia="Consolas" w:hAnsi="Consolas"/>
-                <w:color w:val="d4d4d4"/>
-                <w:sz w:val="21"/>
-                <w:szCs w:val="21"/>
-                <w:rtl w:val="0"/>
-              </w:rPr>
-              <w:t xml:space="preserve">[</w:t>
-            </w:r>
-            <w:r>
-              <w:rPr>
-                <w:rFonts w:ascii="Consolas" w:cs="Consolas" w:eastAsia="Consolas" w:hAnsi="Consolas"/>
-                <w:color w:val="ce9178"/>
-                <w:sz w:val="21"/>
-                <w:szCs w:val="21"/>
-                <w:rtl w:val="0"/>
-              </w:rPr>
-              <w:t xml:space="preserve">"component"</w:t>
-            </w:r>
-            <w:r>
-              <w:rPr>
-                <w:rFonts w:ascii="Consolas" w:cs="Consolas" w:eastAsia="Consolas" w:hAnsi="Consolas"/>
-                <w:color w:val="d4d4d4"/>
-                <w:sz w:val="21"/>
-                <w:szCs w:val="21"/>
-                <w:rtl w:val="0"/>
-              </w:rPr>
-              <w:t xml:space="preserve">, </w:t>
-            </w:r>
-            <w:r>
-              <w:rPr>
-                <w:rFonts w:ascii="Consolas" w:cs="Consolas" w:eastAsia="Consolas" w:hAnsi="Consolas"/>
-                <w:color w:val="ce9178"/>
-                <w:sz w:val="21"/>
-                <w:szCs w:val="21"/>
-                <w:rtl w:val="0"/>
-              </w:rPr>
-              <w:t xml:space="preserve">"file"</w:t>
-            </w:r>
-            <w:r>
-              <w:rPr>
-                <w:rFonts w:ascii="Consolas" w:cs="Consolas" w:eastAsia="Consolas" w:hAnsi="Consolas"/>
-                <w:color w:val="d4d4d4"/>
-                <w:sz w:val="21"/>
-                <w:szCs w:val="21"/>
-                <w:rtl w:val="0"/>
-              </w:rPr>
-              <w:t xml:space="preserve">], </w:t>
-            </w:r>
-            <w:r>
-              <w:rPr>
-                <w:rFonts w:ascii="Consolas" w:cs="Consolas" w:eastAsia="Consolas" w:hAnsi="Consolas"/>
-                <w:color w:val="9cdcfe"/>
-                <w:sz w:val="21"/>
-                <w:szCs w:val="21"/>
-                <w:rtl w:val="0"/>
-              </w:rPr>
-              <w:t xml:space="preserve">checkbox_enable:</w:t>
-            </w:r>
-            <w:r>
-              <w:rPr>
-                <w:rFonts w:ascii="Consolas" w:cs="Consolas" w:eastAsia="Consolas" w:hAnsi="Consolas"/>
-                <w:color w:val="569cd6"/>
-                <w:sz w:val="21"/>
-                <w:szCs w:val="21"/>
-                <w:rtl w:val="0"/>
-              </w:rPr>
-              <w:t xml:space="preserve">false</w:t>
-            </w:r>
-            <w:r>
-              <w:rPr>
-                <w:rFonts w:ascii="Consolas" w:cs="Consolas" w:eastAsia="Consolas" w:hAnsi="Consolas"/>
-                <w:color w:val="d4d4d4"/>
-                <w:sz w:val="21"/>
-                <w:szCs w:val="21"/>
-                <w:rtl w:val="0"/>
-              </w:rPr>
-              <w:t xml:space="preserve">};</w:t>
+              <w:t xml:space="preserve">]};</w:t>
             </w:r>
           </w:p>
           <w:p>
@@ -5460,97 +5260,7 @@
                 <w:szCs w:val="21"/>
                 <w:rtl w:val="0"/>
               </w:rPr>
-              <w:t xml:space="preserve">], </w:t>
-            </w:r>
-            <w:r>
-              <w:rPr>
-                <w:rFonts w:ascii="Consolas" w:cs="Consolas" w:eastAsia="Consolas" w:hAnsi="Consolas"/>
-                <w:color w:val="9cdcfe"/>
-                <w:sz w:val="21"/>
-                <w:szCs w:val="21"/>
-                <w:rtl w:val="0"/>
-              </w:rPr>
-              <w:t xml:space="preserve">shown_Elements:</w:t>
-            </w:r>
-            <w:r>
-              <w:rPr>
-                <w:rFonts w:ascii="Consolas" w:cs="Consolas" w:eastAsia="Consolas" w:hAnsi="Consolas"/>
-                <w:color w:val="d4d4d4"/>
-                <w:sz w:val="21"/>
-                <w:szCs w:val="21"/>
-                <w:rtl w:val="0"/>
-              </w:rPr>
-              <w:t xml:space="preserve">[</w:t>
-            </w:r>
-            <w:r>
-              <w:rPr>
-                <w:rFonts w:ascii="Consolas" w:cs="Consolas" w:eastAsia="Consolas" w:hAnsi="Consolas"/>
-                <w:color w:val="ce9178"/>
-                <w:sz w:val="21"/>
-                <w:szCs w:val="21"/>
-                <w:rtl w:val="0"/>
-              </w:rPr>
-              <w:t xml:space="preserve">'concrete'</w:t>
-            </w:r>
-            <w:r>
-              <w:rPr>
-                <w:rFonts w:ascii="Consolas" w:cs="Consolas" w:eastAsia="Consolas" w:hAnsi="Consolas"/>
-                <w:color w:val="d4d4d4"/>
-                <w:sz w:val="21"/>
-                <w:szCs w:val="21"/>
-                <w:rtl w:val="0"/>
-              </w:rPr>
-              <w:t xml:space="preserve">, </w:t>
-            </w:r>
-            <w:r>
-              <w:rPr>
-                <w:rFonts w:ascii="Consolas" w:cs="Consolas" w:eastAsia="Consolas" w:hAnsi="Consolas"/>
-                <w:color w:val="ce9178"/>
-                <w:sz w:val="21"/>
-                <w:szCs w:val="21"/>
-                <w:rtl w:val="0"/>
-              </w:rPr>
-              <w:t xml:space="preserve">'component'</w:t>
-            </w:r>
-            <w:r>
-              <w:rPr>
-                <w:rFonts w:ascii="Consolas" w:cs="Consolas" w:eastAsia="Consolas" w:hAnsi="Consolas"/>
-                <w:color w:val="d4d4d4"/>
-                <w:sz w:val="21"/>
-                <w:szCs w:val="21"/>
-                <w:rtl w:val="0"/>
-              </w:rPr>
-              <w:t xml:space="preserve">], </w:t>
-            </w:r>
-            <w:r>
-              <w:rPr>
-                <w:rFonts w:ascii="Consolas" w:cs="Consolas" w:eastAsia="Consolas" w:hAnsi="Consolas"/>
-                <w:color w:val="9cdcfe"/>
-                <w:sz w:val="21"/>
-                <w:szCs w:val="21"/>
-                <w:rtl w:val="0"/>
-              </w:rPr>
-              <w:t xml:space="preserve">checkbox_enable:</w:t>
-            </w:r>
-            <w:r>
-              <w:rPr>
-                <w:rFonts w:ascii="Consolas" w:cs="Consolas" w:eastAsia="Consolas" w:hAnsi="Consolas"/>
-                <w:color w:val="569cd6"/>
-                <w:sz w:val="21"/>
-                <w:szCs w:val="21"/>
-                <w:rtl w:val="0"/>
-              </w:rPr>
-              <w:t xml:space="preserve">false</w:t>
-            </w:r>
-            <w:r>
-              <w:rPr>
-                <w:rFonts w:ascii="Consolas" w:cs="Consolas" w:eastAsia="Consolas" w:hAnsi="Consolas"/>
-                <w:color w:val="d4d4d4"/>
-                <w:sz w:val="21"/>
-                <w:szCs w:val="21"/>
-                <w:rtl w:val="0"/>
-              </w:rPr>
-              <w:t xml:space="preserve">};</w:t>
+              <w:t xml:space="preserve">]};</w:t>
             </w:r>
           </w:p>
           <w:p>
@@ -5693,106 +5403,7 @@
                 <w:highlight w:val="yellow"/>
                 <w:rtl w:val="0"/>
               </w:rPr>
-              <w:t xml:space="preserve">], </w:t>
-            </w:r>
-            <w:r>
-              <w:rPr>
-                <w:rFonts w:ascii="Consolas" w:cs="Consolas" w:eastAsia="Consolas" w:hAnsi="Consolas"/>
-                <w:color w:val="9cdcfe"/>
-                <w:sz w:val="21"/>
-                <w:szCs w:val="21"/>
-                <w:highlight w:val="yellow"/>
-                <w:rtl w:val="0"/>
-              </w:rPr>
-              <w:t xml:space="preserve">shown_Elements:</w:t>
-            </w:r>
-            <w:r>
-              <w:rPr>
-                <w:rFonts w:ascii="Consolas" w:cs="Consolas" w:eastAsia="Consolas" w:hAnsi="Consolas"/>
-                <w:color w:val="d4d4d4"/>
-                <w:sz w:val="21"/>
-                <w:szCs w:val="21"/>
-                <w:highlight w:val="yellow"/>
-                <w:rtl w:val="0"/>
-              </w:rPr>
-              <w:t xml:space="preserve">[</w:t>
-            </w:r>
-            <w:r>
-              <w:rPr>
-                <w:rFonts w:ascii="Consolas" w:cs="Consolas" w:eastAsia="Consolas" w:hAnsi="Consolas"/>
-                <w:color w:val="ce9178"/>
-                <w:sz w:val="21"/>
-                <w:szCs w:val="21"/>
-                <w:highlight w:val="yellow"/>
-                <w:rtl w:val="0"/>
-              </w:rPr>
-              <w:t xml:space="preserve">'component'</w:t>
-            </w:r>
-            <w:r>
-              <w:rPr>
-                <w:rFonts w:ascii="Consolas" w:cs="Consolas" w:eastAsia="Consolas" w:hAnsi="Consolas"/>
-                <w:color w:val="d4d4d4"/>
-                <w:sz w:val="21"/>
-                <w:szCs w:val="21"/>
-                <w:highlight w:val="yellow"/>
-                <w:rtl w:val="0"/>
-              </w:rPr>
-              <w:t xml:space="preserve">, </w:t>
-            </w:r>
-            <w:r>
-              <w:rPr>
-                <w:rFonts w:ascii="Consolas" w:cs="Consolas" w:eastAsia="Consolas" w:hAnsi="Consolas"/>
-                <w:color w:val="ce9178"/>
-                <w:sz w:val="21"/>
-                <w:szCs w:val="21"/>
-                <w:highlight w:val="yellow"/>
-                <w:rtl w:val="0"/>
-              </w:rPr>
-              <w:t xml:space="preserve">'file'</w:t>
-            </w:r>
-            <w:r>
-              <w:rPr>
-                <w:rFonts w:ascii="Consolas" w:cs="Consolas" w:eastAsia="Consolas" w:hAnsi="Consolas"/>
-                <w:color w:val="d4d4d4"/>
-                <w:sz w:val="21"/>
-                <w:szCs w:val="21"/>
-                <w:highlight w:val="yellow"/>
-                <w:rtl w:val="0"/>
-              </w:rPr>
-              <w:t xml:space="preserve">], </w:t>
-            </w:r>
-            <w:r>
-              <w:rPr>
-                <w:rFonts w:ascii="Consolas" w:cs="Consolas" w:eastAsia="Consolas" w:hAnsi="Consolas"/>
-                <w:color w:val="9cdcfe"/>
-                <w:sz w:val="21"/>
-                <w:szCs w:val="21"/>
-                <w:highlight w:val="yellow"/>
-                <w:rtl w:val="0"/>
-              </w:rPr>
-              <w:t xml:space="preserve">checkbox_enable:</w:t>
-            </w:r>
-            <w:r>
-              <w:rPr>
-                <w:rFonts w:ascii="Consolas" w:cs="Consolas" w:eastAsia="Consolas" w:hAnsi="Consolas"/>
-                <w:color w:val="569cd6"/>
-                <w:sz w:val="21"/>
-                <w:szCs w:val="21"/>
-                <w:highlight w:val="yellow"/>
-                <w:rtl w:val="0"/>
-              </w:rPr>
-              <w:t xml:space="preserve">false</w:t>
-            </w:r>
-            <w:r>
-              <w:rPr>
-                <w:rFonts w:ascii="Consolas" w:cs="Consolas" w:eastAsia="Consolas" w:hAnsi="Consolas"/>
-                <w:color w:val="d4d4d4"/>
-                <w:sz w:val="21"/>
-                <w:szCs w:val="21"/>
-                <w:highlight w:val="yellow"/>
-                <w:rtl w:val="0"/>
-              </w:rPr>
-              <w:t xml:space="preserve">};</w:t>
+              <w:t xml:space="preserve">]};</w:t>
             </w:r>
           </w:p>
           <w:p>
@@ -6119,95 +5730,8 @@
         </w:rPr>
       </w:pPr>
       <w:r>
-        <w:rPr>
-          <w:rtl w:val="0"/>
-        </w:rPr>
-      </w:r>
-    </w:p>
-    <w:p>
-      <w:pPr>
-        <w:rPr>
-          <w:b w:val="1"/>
-          <w:color w:val="24292e"/>
-          <w:sz w:val="24"/>
-          <w:szCs w:val="24"/>
-        </w:rPr>
-      </w:pPr>
-      <w:r>
-        <w:rPr>
-          <w:rtl w:val="0"/>
-        </w:rPr>
-      </w:r>
-    </w:p>
-    <w:p>
-      <w:pPr>
-        <w:rPr>
-          <w:b w:val="1"/>
-          <w:color w:val="24292e"/>
-          <w:sz w:val="24"/>
-          <w:szCs w:val="24"/>
-        </w:rPr>
-      </w:pPr>
-      <w:r>
-        <w:rPr>
-          <w:rtl w:val="0"/>
-        </w:rPr>
-      </w:r>
-    </w:p>
-    <w:p>
-      <w:pPr>
-        <w:rPr>
-          <w:b w:val="1"/>
-          <w:color w:val="24292e"/>
-          <w:sz w:val="24"/>
-          <w:szCs w:val="24"/>
-        </w:rPr>
-      </w:pPr>
-      <w:r>
-        <w:rPr>
-          <w:rtl w:val="0"/>
-        </w:rPr>
-      </w:r>
-    </w:p>
-    <w:p>
-      <w:pPr>
-        <w:rPr>
-          <w:b w:val="1"/>
-          <w:color w:val="24292e"/>
-          <w:sz w:val="24"/>
-          <w:szCs w:val="24"/>
-        </w:rPr>
-      </w:pPr>
-      <w:r>
-        <w:rPr>
-          <w:rtl w:val="0"/>
-        </w:rPr>
-      </w:r>
-    </w:p>
-    <w:p>
-      <w:pPr>
-        <w:rPr>
-          <w:b w:val="1"/>
-          <w:color w:val="24292e"/>
-          <w:sz w:val="24"/>
-          <w:szCs w:val="24"/>
-        </w:rPr>
-      </w:pPr>
-      <w:r>
-        <w:rPr>
-          <w:rtl w:val="0"/>
-        </w:rPr>
-      </w:r>
-    </w:p>
-    <w:p>
-      <w:pPr>
-        <w:rPr>
-          <w:b w:val="1"/>
-          <w:color w:val="24292e"/>
-          <w:sz w:val="24"/>
-          <w:szCs w:val="24"/>
-        </w:rPr>
-      </w:pPr>
+        <w:br w:type="page"/>
+      </w:r>
       <w:r>
         <w:rPr>
           <w:rtl w:val="0"/>
@@ -6268,7 +5792,7 @@
           <w:szCs w:val="24"/>
           <w:rtl w:val="0"/>
         </w:rPr>
-        <w:t xml:space="preserve">If you want to include custom model verifications. You just need to create a file called src/assets/js/models/custom/verification/mymodel.js and reuse the content from the src/assets/js/models/custom/verification/feature.js (it shows how to include custom verifications).</w:t>
+        <w:t xml:space="preserve">If you want to include custom model verifications. You just need to create a folder and a file called src/assets/js/models/custom/mymodel/verification/mymodel.js and reuse the content from the src/assets/js/models/custom/feature/verification/feature.js (it shows how to include custom verifications).</w:t>
       </w:r>
     </w:p>
     <w:p>
@@ -7588,6 +7112,150 @@
         </w:rPr>
         <w:t xml:space="preserve">If you want to develop the svg from scratch (in the custom_shapes.xml file), you can duplicate the current shapes that are available in that file, as an example.</w:t>
       </w:r>
+    </w:p>
+    <w:p>
+      <w:pPr>
+        <w:ind w:left="0" w:firstLine="0"/>
+        <w:rPr>
+          <w:color w:val="24292e"/>
+          <w:sz w:val="24"/>
+          <w:szCs w:val="24"/>
+        </w:rPr>
+      </w:pPr>
+      <w:r>
+        <w:rPr>
+          <w:rtl w:val="0"/>
+        </w:rPr>
+      </w:r>
+    </w:p>
+    <w:p>
+      <w:pPr>
+        <w:ind w:left="0" w:firstLine="0"/>
+        <w:rPr>
+          <w:b w:val="1"/>
+          <w:color w:val="24292e"/>
+          <w:sz w:val="24"/>
+          <w:szCs w:val="24"/>
+        </w:rPr>
+      </w:pPr>
+      <w:r>
+        <w:rPr>
+          <w:b w:val="1"/>
+          <w:color w:val="24292e"/>
+          <w:sz w:val="24"/>
+          <w:szCs w:val="24"/>
+          <w:rtl w:val="0"/>
+        </w:rPr>
+        <w:t xml:space="preserve">CUSTOM SHAPE DATA:</w:t>
+      </w:r>
+    </w:p>
+    <w:p>
+      <w:pPr>
+        <w:ind w:left="0" w:firstLine="0"/>
+        <w:rPr>
+          <w:color w:val="24292e"/>
+          <w:sz w:val="24"/>
+          <w:szCs w:val="24"/>
+        </w:rPr>
+      </w:pPr>
+      <w:r>
+        <w:rPr>
+          <w:rtl w:val="0"/>
+        </w:rPr>
+      </w:r>
+    </w:p>
+    <w:p>
+      <w:pPr>
+        <w:ind w:left="0" w:firstLine="0"/>
+        <w:rPr>
+          <w:color w:val="24292e"/>
+          <w:sz w:val="24"/>
+          <w:szCs w:val="24"/>
+        </w:rPr>
+      </w:pPr>
+      <w:hyperlink r:id="rId13">
+        <w:r>
+          <w:rPr>
+            <w:rFonts w:ascii="Roboto" w:cs="Roboto" w:eastAsia="Roboto" w:hAnsi="Roboto"/>
+            <w:color w:val="2962ff"/>
+            <w:sz w:val="23"/>
+            <w:szCs w:val="23"/>
+            <w:highlight w:val="white"/>
+            <w:u w:val="single"/>
+            <w:rtl w:val="0"/>
+          </w:rPr>
+          <w:t xml:space="preserve">https://about.draw.io/shape-styles/</w:t>
+        </w:r>
+      </w:hyperlink>
+      <w:r>
+        <w:rPr>
+          <w:color w:val="24292e"/>
+          <w:sz w:val="24"/>
+          <w:szCs w:val="24"/>
+          <w:rtl w:val="0"/>
+        </w:rPr>
+        <w:t xml:space="preserve"> </w:t>
+      </w:r>
+    </w:p>
+    <w:p>
+      <w:pPr>
+        <w:ind w:left="0" w:firstLine="0"/>
+        <w:rPr>
+          <w:color w:val="24292e"/>
+          <w:sz w:val="24"/>
+          <w:szCs w:val="24"/>
+        </w:rPr>
+      </w:pPr>
+      <w:r>
+        <w:rPr>
+          <w:rtl w:val="0"/>
+        </w:rPr>
+      </w:r>
+    </w:p>
+    <w:p>
+      <w:pPr>
+        <w:ind w:left="0" w:firstLine="0"/>
+        <w:rPr>
+          <w:b w:val="1"/>
+          <w:color w:val="24292e"/>
+          <w:sz w:val="24"/>
+          <w:szCs w:val="24"/>
+        </w:rPr>
+      </w:pPr>
+      <w:r>
+        <w:rPr>
+          <w:b w:val="1"/>
+          <w:color w:val="24292e"/>
+          <w:sz w:val="24"/>
+          <w:szCs w:val="24"/>
+          <w:rtl w:val="0"/>
+        </w:rPr>
+        <w:t xml:space="preserve">Custom SVG elements:</w:t>
+      </w:r>
+    </w:p>
+    <w:p>
+      <w:pPr>
+        <w:ind w:left="0" w:firstLine="0"/>
+        <w:rPr>
+          <w:color w:val="24292e"/>
+          <w:sz w:val="24"/>
+          <w:szCs w:val="24"/>
+        </w:rPr>
+      </w:pPr>
+      <w:hyperlink r:id="rId14">
+        <w:r>
+          <w:rPr>
+            <w:rFonts w:ascii="Roboto" w:cs="Roboto" w:eastAsia="Roboto" w:hAnsi="Roboto"/>
+            <w:color w:val="2962ff"/>
+            <w:sz w:val="23"/>
+            <w:szCs w:val="23"/>
+            <w:highlight w:val="white"/>
+            <w:u w:val="single"/>
+            <w:rtl w:val="0"/>
+          </w:rPr>
+          <w:t xml:space="preserve">https://jgraph.github.io/mxgraph/docs/js-api/files/shape/mxStencil-js.html#mxStencil</w:t>
+        </w:r>
+      </w:hyperlink>
       <w:r>
         <w:rPr>
           <w:rtl w:val="0"/>

</xml_diff>